<commit_message>
making change to test merge error
</commit_message>
<xml_diff>
--- a/Resume3.docx
+++ b/Resume3.docx
@@ -6,9 +6,22 @@
       <w:r>
         <w:t>Adding some text here for practicing with version control.</w:t>
       </w:r>
+      <w:r>
+        <w:t xml:space="preserve"> More new text yo</w:t>
+      </w:r>
+      <w:r>
+        <w:t>.</w:t>
+      </w:r>
+    </w:p>
+    <w:p/>
+    <w:p>
+      <w:r>
+        <w:t>Latest change to file heres a new change</w:t>
+      </w:r>
       <w:bookmarkStart w:id="0" w:name="_GoBack"/>
       <w:bookmarkEnd w:id="0"/>
     </w:p>
+    <w:p/>
     <w:sectPr>
       <w:pgSz w:w="12240" w:h="15840"/>
       <w:pgMar w:top="1440" w:right="1440" w:bottom="1440" w:left="1440" w:header="720" w:footer="720" w:gutter="0"/>

</xml_diff>

<commit_message>
commitiing to rectify merge conflict
</commit_message>
<xml_diff>
--- a/Resume3.docx
+++ b/Resume3.docx
@@ -9,11 +9,19 @@
       <w:r>
         <w:t xml:space="preserve"> More new text yo</w:t>
       </w:r>
+      <w:r>
+        <w:t>.</w:t>
+      </w:r>
     </w:p>
+    <w:p/>
     <w:p>
+      <w:r>
+        <w:t>Latest change to file heres a new change</w:t>
+      </w:r>
       <w:bookmarkStart w:id="0" w:name="_GoBack"/>
       <w:bookmarkEnd w:id="0"/>
     </w:p>
+    <w:p/>
     <w:sectPr>
       <w:pgSz w:w="12240" w:h="15840"/>
       <w:pgMar w:top="1440" w:right="1440" w:bottom="1440" w:left="1440" w:header="720" w:footer="720" w:gutter="0"/>

</xml_diff>